<commit_message>
completed transition specifications part 1
</commit_message>
<xml_diff>
--- a/a3_SOEN_331_p1.docx
+++ b/a3_SOEN_331_p1.docx
@@ -5,26 +5,81 @@
     <w:p>
       <w:pPr>
         <w:spacing w:after="0"/>
-        <w:rPr>
-          <w:sz w:val="24"/>
-          <w:szCs w:val="24"/>
-        </w:rPr>
-      </w:pPr>
-    </w:p>
-    <w:p>
-      <w:pPr>
-        <w:spacing w:after="0"/>
-        <w:rPr>
-          <w:sz w:val="24"/>
-          <w:szCs w:val="24"/>
-        </w:rPr>
-      </w:pPr>
-      <w:r>
-        <w:rPr>
-          <w:sz w:val="24"/>
-          <w:szCs w:val="24"/>
-        </w:rPr>
-        <w:t xml:space="preserve">Q: {dormant, </w:t>
+        <w:jc w:val="center"/>
+        <w:rPr>
+          <w:sz w:val="32"/>
+          <w:szCs w:val="32"/>
+          <w:u w:val="single"/>
+        </w:rPr>
+      </w:pPr>
+      <w:r>
+        <w:rPr>
+          <w:sz w:val="32"/>
+          <w:szCs w:val="32"/>
+          <w:u w:val="single"/>
+        </w:rPr>
+        <w:t xml:space="preserve">SOEN 331 assignment 3 </w:t>
+      </w:r>
+    </w:p>
+    <w:p>
+      <w:pPr>
+        <w:spacing w:after="0"/>
+        <w:jc w:val="center"/>
+        <w:rPr>
+          <w:sz w:val="24"/>
+          <w:szCs w:val="24"/>
+        </w:rPr>
+      </w:pPr>
+      <w:r>
+        <w:rPr>
+          <w:sz w:val="24"/>
+          <w:szCs w:val="24"/>
+        </w:rPr>
+        <w:t>Transition Specifications part 1</w:t>
+      </w:r>
+    </w:p>
+    <w:p>
+      <w:pPr>
+        <w:spacing w:after="0"/>
+        <w:jc w:val="center"/>
+        <w:rPr>
+          <w:sz w:val="24"/>
+          <w:szCs w:val="24"/>
+        </w:rPr>
+      </w:pPr>
+    </w:p>
+    <w:p>
+      <w:pPr>
+        <w:spacing w:after="0"/>
+        <w:jc w:val="center"/>
+        <w:rPr>
+          <w:sz w:val="24"/>
+          <w:szCs w:val="24"/>
+        </w:rPr>
+      </w:pPr>
+      <w:r>
+        <w:rPr>
+          <w:sz w:val="24"/>
+          <w:szCs w:val="24"/>
+        </w:rPr>
+        <w:t xml:space="preserve">To: </w:t>
+      </w:r>
+    </w:p>
+    <w:p>
+      <w:pPr>
+        <w:spacing w:after="0"/>
+        <w:jc w:val="center"/>
+        <w:rPr>
+          <w:sz w:val="24"/>
+          <w:szCs w:val="24"/>
+        </w:rPr>
+      </w:pPr>
+      <w:r>
+        <w:rPr>
+          <w:sz w:val="24"/>
+          <w:szCs w:val="24"/>
+        </w:rPr>
+        <w:t xml:space="preserve">Dr. C. </w:t>
       </w:r>
       <w:proofErr w:type="spellStart"/>
       <w:r>
@@ -32,6 +87,174 @@
           <w:sz w:val="24"/>
           <w:szCs w:val="24"/>
         </w:rPr>
+        <w:t>Constantinides</w:t>
+      </w:r>
+      <w:proofErr w:type="spellEnd"/>
+    </w:p>
+    <w:p>
+      <w:pPr>
+        <w:spacing w:after="0"/>
+        <w:jc w:val="center"/>
+        <w:rPr>
+          <w:sz w:val="24"/>
+          <w:szCs w:val="24"/>
+        </w:rPr>
+      </w:pPr>
+    </w:p>
+    <w:p>
+      <w:pPr>
+        <w:spacing w:after="0"/>
+        <w:jc w:val="center"/>
+        <w:rPr>
+          <w:sz w:val="24"/>
+          <w:szCs w:val="24"/>
+        </w:rPr>
+      </w:pPr>
+      <w:r>
+        <w:rPr>
+          <w:sz w:val="24"/>
+          <w:szCs w:val="24"/>
+        </w:rPr>
+        <w:t>By:</w:t>
+      </w:r>
+    </w:p>
+    <w:p>
+      <w:pPr>
+        <w:spacing w:after="0"/>
+        <w:jc w:val="center"/>
+        <w:rPr>
+          <w:sz w:val="24"/>
+          <w:szCs w:val="24"/>
+        </w:rPr>
+      </w:pPr>
+      <w:r>
+        <w:rPr>
+          <w:sz w:val="24"/>
+          <w:szCs w:val="24"/>
+        </w:rPr>
+        <w:t>Jordan Hubscher, ID: 2701696</w:t>
+      </w:r>
+    </w:p>
+    <w:p>
+      <w:pPr>
+        <w:spacing w:after="0"/>
+        <w:jc w:val="center"/>
+        <w:rPr>
+          <w:sz w:val="24"/>
+          <w:szCs w:val="24"/>
+        </w:rPr>
+      </w:pPr>
+      <w:r>
+        <w:rPr>
+          <w:sz w:val="24"/>
+          <w:szCs w:val="24"/>
+        </w:rPr>
+        <w:t xml:space="preserve">Ayman </w:t>
+      </w:r>
+      <w:proofErr w:type="spellStart"/>
+      <w:r>
+        <w:rPr>
+          <w:sz w:val="24"/>
+          <w:szCs w:val="24"/>
+        </w:rPr>
+        <w:t>Alshehri</w:t>
+      </w:r>
+      <w:proofErr w:type="spellEnd"/>
+      <w:r>
+        <w:rPr>
+          <w:sz w:val="24"/>
+          <w:szCs w:val="24"/>
+        </w:rPr>
+        <w:t>, ID: 24796810</w:t>
+      </w:r>
+    </w:p>
+    <w:p>
+      <w:pPr>
+        <w:spacing w:after="0"/>
+        <w:jc w:val="center"/>
+        <w:rPr>
+          <w:sz w:val="24"/>
+          <w:szCs w:val="24"/>
+        </w:rPr>
+      </w:pPr>
+    </w:p>
+    <w:p>
+      <w:pPr>
+        <w:spacing w:after="0"/>
+        <w:jc w:val="center"/>
+        <w:rPr>
+          <w:sz w:val="24"/>
+          <w:szCs w:val="24"/>
+        </w:rPr>
+      </w:pPr>
+    </w:p>
+    <w:p>
+      <w:pPr>
+        <w:spacing w:after="0"/>
+        <w:rPr>
+          <w:b/>
+          <w:sz w:val="24"/>
+          <w:szCs w:val="24"/>
+          <w:u w:val="single"/>
+        </w:rPr>
+      </w:pPr>
+    </w:p>
+    <w:p>
+      <w:pPr>
+        <w:spacing w:after="0"/>
+        <w:rPr>
+          <w:sz w:val="24"/>
+          <w:szCs w:val="24"/>
+        </w:rPr>
+      </w:pPr>
+    </w:p>
+    <w:p>
+      <w:pPr>
+        <w:spacing w:after="0"/>
+        <w:rPr>
+          <w:sz w:val="24"/>
+          <w:szCs w:val="24"/>
+        </w:rPr>
+      </w:pPr>
+      <w:r>
+        <w:rPr>
+          <w:sz w:val="24"/>
+          <w:szCs w:val="24"/>
+        </w:rPr>
+        <w:t>Q: {</w:t>
+      </w:r>
+    </w:p>
+    <w:p>
+      <w:pPr>
+        <w:spacing w:after="0"/>
+        <w:ind w:firstLine="720"/>
+        <w:rPr>
+          <w:sz w:val="24"/>
+          <w:szCs w:val="24"/>
+        </w:rPr>
+      </w:pPr>
+      <w:proofErr w:type="gramStart"/>
+      <w:r>
+        <w:rPr>
+          <w:sz w:val="24"/>
+          <w:szCs w:val="24"/>
+        </w:rPr>
+        <w:t>dormant</w:t>
+      </w:r>
+      <w:proofErr w:type="gramEnd"/>
+      <w:r>
+        <w:rPr>
+          <w:sz w:val="24"/>
+          <w:szCs w:val="24"/>
+        </w:rPr>
+        <w:t xml:space="preserve">, </w:t>
+      </w:r>
+      <w:proofErr w:type="spellStart"/>
+      <w:r>
+        <w:rPr>
+          <w:sz w:val="24"/>
+          <w:szCs w:val="24"/>
+        </w:rPr>
         <w:t>init</w:t>
       </w:r>
       <w:proofErr w:type="spellEnd"/>
@@ -40,8 +263,49 @@
           <w:sz w:val="24"/>
           <w:szCs w:val="24"/>
         </w:rPr>
-        <w:t>, idle, monitoring}</w:t>
-      </w:r>
+        <w:t>, idle, monitoring</w:t>
+      </w:r>
+      <w:r>
+        <w:rPr>
+          <w:sz w:val="24"/>
+          <w:szCs w:val="24"/>
+        </w:rPr>
+        <w:t xml:space="preserve">, </w:t>
+      </w:r>
+      <w:proofErr w:type="spellStart"/>
+      <w:r>
+        <w:rPr>
+          <w:sz w:val="24"/>
+          <w:szCs w:val="24"/>
+        </w:rPr>
+        <w:t>safe_shutdown</w:t>
+      </w:r>
+      <w:proofErr w:type="spellEnd"/>
+    </w:p>
+    <w:p>
+      <w:pPr>
+        <w:spacing w:after="0"/>
+        <w:rPr>
+          <w:sz w:val="24"/>
+          <w:szCs w:val="24"/>
+        </w:rPr>
+      </w:pPr>
+      <w:r>
+        <w:rPr>
+          <w:sz w:val="24"/>
+          <w:szCs w:val="24"/>
+        </w:rPr>
+        <w:t>}</w:t>
+      </w:r>
+    </w:p>
+    <w:p>
+      <w:pPr>
+        <w:spacing w:after="0"/>
+        <w:rPr>
+          <w:sz w:val="24"/>
+          <w:szCs w:val="24"/>
+        </w:rPr>
+      </w:pPr>
     </w:p>
     <w:p>
       <w:pPr>
@@ -78,7 +342,40 @@
           <w:sz w:val="24"/>
           <w:szCs w:val="24"/>
         </w:rPr>
-        <w:t xml:space="preserve"> {kill, start, </w:t>
+        <w:t xml:space="preserve"> {</w:t>
+      </w:r>
+    </w:p>
+    <w:p>
+      <w:pPr>
+        <w:spacing w:after="0"/>
+        <w:ind w:left="720"/>
+        <w:rPr>
+          <w:sz w:val="24"/>
+          <w:szCs w:val="24"/>
+        </w:rPr>
+      </w:pPr>
+      <w:proofErr w:type="gramStart"/>
+      <w:r>
+        <w:rPr>
+          <w:sz w:val="24"/>
+          <w:szCs w:val="24"/>
+        </w:rPr>
+        <w:t>kill</w:t>
+      </w:r>
+      <w:proofErr w:type="gramEnd"/>
+      <w:r>
+        <w:rPr>
+          <w:sz w:val="24"/>
+          <w:szCs w:val="24"/>
+        </w:rPr>
+        <w:t xml:space="preserve">, start, </w:t>
+      </w:r>
+      <w:r>
+        <w:rPr>
+          <w:sz w:val="24"/>
+          <w:szCs w:val="24"/>
+        </w:rPr>
+        <w:t xml:space="preserve">sleep, </w:t>
       </w:r>
       <w:proofErr w:type="spellStart"/>
       <w:r>
@@ -94,6 +391,29 @@
           <w:sz w:val="24"/>
           <w:szCs w:val="24"/>
         </w:rPr>
+        <w:t>,</w:t>
+      </w:r>
+      <w:r>
+        <w:rPr>
+          <w:sz w:val="24"/>
+          <w:szCs w:val="24"/>
+        </w:rPr>
+        <w:t xml:space="preserve"> </w:t>
+      </w:r>
+      <w:proofErr w:type="spellStart"/>
+      <w:r>
+        <w:rPr>
+          <w:sz w:val="24"/>
+          <w:szCs w:val="24"/>
+        </w:rPr>
+        <w:t>init_crash</w:t>
+      </w:r>
+      <w:proofErr w:type="spellEnd"/>
+      <w:r>
+        <w:rPr>
+          <w:sz w:val="24"/>
+          <w:szCs w:val="24"/>
+        </w:rPr>
         <w:t xml:space="preserve">, </w:t>
       </w:r>
       <w:proofErr w:type="spellStart"/>
@@ -102,6 +422,61 @@
           <w:sz w:val="24"/>
           <w:szCs w:val="24"/>
         </w:rPr>
+        <w:t>retry_init</w:t>
+      </w:r>
+      <w:proofErr w:type="spellEnd"/>
+      <w:r>
+        <w:rPr>
+          <w:sz w:val="24"/>
+          <w:szCs w:val="24"/>
+        </w:rPr>
+        <w:t>,</w:t>
+      </w:r>
+      <w:r>
+        <w:rPr>
+          <w:sz w:val="24"/>
+          <w:szCs w:val="24"/>
+        </w:rPr>
+        <w:t xml:space="preserve"> </w:t>
+      </w:r>
+      <w:proofErr w:type="spellStart"/>
+      <w:r>
+        <w:rPr>
+          <w:sz w:val="24"/>
+          <w:szCs w:val="24"/>
+        </w:rPr>
+        <w:t>idle_crash</w:t>
+      </w:r>
+      <w:proofErr w:type="spellEnd"/>
+      <w:r>
+        <w:rPr>
+          <w:sz w:val="24"/>
+          <w:szCs w:val="24"/>
+        </w:rPr>
+        <w:t xml:space="preserve">, </w:t>
+      </w:r>
+      <w:proofErr w:type="spellStart"/>
+      <w:r>
+        <w:rPr>
+          <w:sz w:val="24"/>
+          <w:szCs w:val="24"/>
+        </w:rPr>
+        <w:t>idle_rescue</w:t>
+      </w:r>
+      <w:proofErr w:type="spellEnd"/>
+      <w:r>
+        <w:rPr>
+          <w:sz w:val="24"/>
+          <w:szCs w:val="24"/>
+        </w:rPr>
+        <w:t xml:space="preserve">, </w:t>
+      </w:r>
+      <w:proofErr w:type="spellStart"/>
+      <w:r>
+        <w:rPr>
+          <w:sz w:val="24"/>
+          <w:szCs w:val="24"/>
+        </w:rPr>
         <w:t>begin_monitoring</w:t>
       </w:r>
       <w:proofErr w:type="spellEnd"/>
@@ -110,6 +485,47 @@
           <w:sz w:val="24"/>
           <w:szCs w:val="24"/>
         </w:rPr>
+        <w:t xml:space="preserve">,                      </w:t>
+      </w:r>
+      <w:proofErr w:type="spellStart"/>
+      <w:r>
+        <w:rPr>
+          <w:sz w:val="24"/>
+          <w:szCs w:val="24"/>
+        </w:rPr>
+        <w:t>monitor_crash</w:t>
+      </w:r>
+      <w:proofErr w:type="spellEnd"/>
+      <w:r>
+        <w:rPr>
+          <w:sz w:val="24"/>
+          <w:szCs w:val="24"/>
+        </w:rPr>
+        <w:t xml:space="preserve">, </w:t>
+      </w:r>
+      <w:proofErr w:type="spellStart"/>
+      <w:r>
+        <w:rPr>
+          <w:sz w:val="24"/>
+          <w:szCs w:val="24"/>
+        </w:rPr>
+        <w:t>moni_rescue</w:t>
+      </w:r>
+      <w:proofErr w:type="spellEnd"/>
+    </w:p>
+    <w:p>
+      <w:pPr>
+        <w:spacing w:after="0"/>
+        <w:rPr>
+          <w:sz w:val="24"/>
+          <w:szCs w:val="24"/>
+        </w:rPr>
+      </w:pPr>
+      <w:r>
+        <w:rPr>
+          <w:sz w:val="24"/>
+          <w:szCs w:val="24"/>
+        </w:rPr>
         <w:t>}</w:t>
       </w:r>
     </w:p>
@@ -121,6 +537,15 @@
           <w:szCs w:val="24"/>
         </w:rPr>
       </w:pPr>
+    </w:p>
+    <w:p>
+      <w:pPr>
+        <w:spacing w:after="0"/>
+        <w:rPr>
+          <w:sz w:val="24"/>
+          <w:szCs w:val="24"/>
+        </w:rPr>
+      </w:pPr>
       <w:r>
         <w:rPr>
           <w:sz w:val="24"/>
@@ -148,38 +573,32 @@
           <w:sz w:val="24"/>
           <w:szCs w:val="24"/>
         </w:rPr>
-        <w:t xml:space="preserve"> {retry++, retry=0}</w:t>
-      </w:r>
-    </w:p>
-    <w:p>
-      <w:pPr>
-        <w:spacing w:after="0"/>
-        <w:rPr>
-          <w:sz w:val="24"/>
-          <w:szCs w:val="24"/>
-        </w:rPr>
-      </w:pPr>
-      <w:r>
-        <w:rPr>
-          <w:sz w:val="24"/>
-          <w:szCs w:val="24"/>
-        </w:rPr>
-        <w:t>Ѵ:</w:t>
-      </w:r>
-      <w:r>
-        <w:rPr>
-          <w:sz w:val="24"/>
-          <w:szCs w:val="24"/>
-        </w:rPr>
         <w:t xml:space="preserve"> {</w:t>
       </w:r>
+    </w:p>
+    <w:p>
+      <w:pPr>
+        <w:spacing w:after="0"/>
+        <w:ind w:firstLine="720"/>
+        <w:rPr>
+          <w:sz w:val="24"/>
+          <w:szCs w:val="24"/>
+        </w:rPr>
+      </w:pPr>
       <w:proofErr w:type="gramStart"/>
       <w:r>
         <w:rPr>
           <w:sz w:val="24"/>
           <w:szCs w:val="24"/>
         </w:rPr>
-        <w:t>retry(</w:t>
+        <w:t>r</w:t>
+      </w:r>
+      <w:r>
+        <w:rPr>
+          <w:sz w:val="24"/>
+          <w:szCs w:val="24"/>
+        </w:rPr>
+        <w:t>etry</w:t>
       </w:r>
       <w:proofErr w:type="gramEnd"/>
       <w:r>
@@ -187,128 +606,387 @@
           <w:sz w:val="24"/>
           <w:szCs w:val="24"/>
         </w:rPr>
-        <w:t>3)}</w:t>
-      </w:r>
-    </w:p>
-    <w:p>
-      <w:pPr>
-        <w:spacing w:after="0"/>
-        <w:rPr>
-          <w:sz w:val="24"/>
-          <w:szCs w:val="24"/>
-        </w:rPr>
-      </w:pPr>
-      <w:proofErr w:type="gramStart"/>
-      <w:r>
-        <w:rPr>
-          <w:sz w:val="24"/>
-          <w:szCs w:val="24"/>
-        </w:rPr>
-        <w:t>g</w:t>
-      </w:r>
-      <w:proofErr w:type="gramEnd"/>
-      <w:r>
-        <w:rPr>
-          <w:sz w:val="24"/>
-          <w:szCs w:val="24"/>
-        </w:rPr>
-        <w:t>: {retry  &lt; 2, retry  &gt; 2}</w:t>
-      </w:r>
-    </w:p>
-    <w:p>
-      <w:pPr>
-        <w:spacing w:after="0"/>
-        <w:rPr>
-          <w:sz w:val="24"/>
-          <w:szCs w:val="24"/>
-        </w:rPr>
-      </w:pPr>
-      <w:r>
-        <w:rPr>
-          <w:sz w:val="24"/>
-          <w:szCs w:val="24"/>
-        </w:rPr>
-        <w:t>Λ</w:t>
-      </w:r>
-      <w:r>
-        <w:rPr>
-          <w:sz w:val="24"/>
-          <w:szCs w:val="24"/>
-        </w:rPr>
-        <w:t>:</w:t>
-      </w:r>
-    </w:p>
-    <w:p>
-      <w:pPr>
-        <w:pStyle w:val="ListParagraph"/>
-        <w:numPr>
-          <w:ilvl w:val="0"/>
-          <w:numId w:val="2"/>
-        </w:numPr>
-        <w:spacing w:after="0"/>
-        <w:rPr>
-          <w:sz w:val="24"/>
-          <w:szCs w:val="24"/>
-        </w:rPr>
-      </w:pPr>
-      <w:r>
-        <w:rPr>
-          <w:sz w:val="24"/>
-          <w:szCs w:val="24"/>
-        </w:rPr>
-        <w:t>→ dormant</w:t>
-      </w:r>
-    </w:p>
-    <w:p>
-      <w:pPr>
-        <w:pStyle w:val="ListParagraph"/>
-        <w:numPr>
-          <w:ilvl w:val="0"/>
-          <w:numId w:val="2"/>
-        </w:numPr>
-        <w:spacing w:after="0"/>
-        <w:rPr>
-          <w:sz w:val="24"/>
-          <w:szCs w:val="24"/>
-        </w:rPr>
-      </w:pPr>
+        <w:t>++</w:t>
+      </w:r>
+      <w:r>
+        <w:rPr>
+          <w:sz w:val="24"/>
+          <w:szCs w:val="24"/>
+        </w:rPr>
+        <w:t>,</w:t>
+      </w:r>
+      <w:r>
+        <w:rPr>
+          <w:sz w:val="24"/>
+          <w:szCs w:val="24"/>
+        </w:rPr>
+        <w:t xml:space="preserve"> </w:t>
+      </w:r>
+      <w:proofErr w:type="spellStart"/>
+      <w:r>
+        <w:rPr>
+          <w:sz w:val="24"/>
+          <w:szCs w:val="24"/>
+        </w:rPr>
+        <w:t>init_err_msg</w:t>
+      </w:r>
+      <w:proofErr w:type="spellEnd"/>
+      <w:r>
+        <w:rPr>
+          <w:sz w:val="24"/>
+          <w:szCs w:val="24"/>
+        </w:rPr>
+        <w:t xml:space="preserve">, </w:t>
+      </w:r>
+      <w:proofErr w:type="spellStart"/>
+      <w:r>
+        <w:rPr>
+          <w:sz w:val="24"/>
+          <w:szCs w:val="24"/>
+        </w:rPr>
+        <w:t>idle_er</w:t>
+      </w:r>
       <w:bookmarkStart w:id="0" w:name="_GoBack"/>
       <w:bookmarkEnd w:id="0"/>
-    </w:p>
-    <w:p>
-      <w:pPr>
-        <w:pStyle w:val="ListParagraph"/>
-        <w:numPr>
-          <w:ilvl w:val="0"/>
-          <w:numId w:val="2"/>
-        </w:numPr>
-        <w:spacing w:after="0"/>
-        <w:rPr>
-          <w:sz w:val="24"/>
-          <w:szCs w:val="24"/>
-        </w:rPr>
-      </w:pPr>
-    </w:p>
-    <w:p>
-      <w:pPr>
-        <w:pStyle w:val="ListParagraph"/>
-        <w:numPr>
-          <w:ilvl w:val="0"/>
-          <w:numId w:val="2"/>
-        </w:numPr>
-        <w:spacing w:after="0"/>
-        <w:rPr>
-          <w:sz w:val="24"/>
-          <w:szCs w:val="24"/>
-        </w:rPr>
-      </w:pPr>
-    </w:p>
-    <w:p>
-      <w:pPr>
-        <w:rPr>
-          <w:vertAlign w:val="subscript"/>
-        </w:rPr>
-      </w:pPr>
+      <w:r>
+        <w:rPr>
+          <w:sz w:val="24"/>
+          <w:szCs w:val="24"/>
+        </w:rPr>
+        <w:t>r_msg</w:t>
+      </w:r>
+      <w:proofErr w:type="spellEnd"/>
+      <w:r>
+        <w:rPr>
+          <w:sz w:val="24"/>
+          <w:szCs w:val="24"/>
+        </w:rPr>
+        <w:t xml:space="preserve">, </w:t>
+      </w:r>
+      <w:proofErr w:type="spellStart"/>
+      <w:r>
+        <w:rPr>
+          <w:sz w:val="24"/>
+          <w:szCs w:val="24"/>
+        </w:rPr>
+        <w:t>moni_err_msg</w:t>
+      </w:r>
+      <w:proofErr w:type="spellEnd"/>
+    </w:p>
+    <w:p>
+      <w:pPr>
+        <w:spacing w:after="0"/>
+        <w:rPr>
+          <w:sz w:val="24"/>
+          <w:szCs w:val="24"/>
+        </w:rPr>
+      </w:pPr>
+      <w:r>
+        <w:rPr>
+          <w:sz w:val="24"/>
+          <w:szCs w:val="24"/>
+        </w:rPr>
+        <w:t>}</w:t>
+      </w:r>
+    </w:p>
+    <w:p>
+      <w:pPr>
+        <w:spacing w:after="0"/>
+        <w:rPr>
+          <w:sz w:val="24"/>
+          <w:szCs w:val="24"/>
+        </w:rPr>
+      </w:pPr>
+    </w:p>
+    <w:p>
+      <w:pPr>
+        <w:spacing w:after="0"/>
+        <w:rPr>
+          <w:sz w:val="24"/>
+          <w:szCs w:val="24"/>
+        </w:rPr>
+      </w:pPr>
+      <w:r>
+        <w:rPr>
+          <w:sz w:val="24"/>
+          <w:szCs w:val="24"/>
+        </w:rPr>
+        <w:t>Ѵ:</w:t>
+      </w:r>
+      <w:r>
+        <w:rPr>
+          <w:sz w:val="24"/>
+          <w:szCs w:val="24"/>
+        </w:rPr>
+        <w:t xml:space="preserve"> {</w:t>
+      </w:r>
+    </w:p>
+    <w:p>
+      <w:pPr>
+        <w:spacing w:after="0"/>
+        <w:ind w:firstLine="720"/>
+        <w:rPr>
+          <w:sz w:val="24"/>
+          <w:szCs w:val="24"/>
+        </w:rPr>
+      </w:pPr>
+      <w:proofErr w:type="gramStart"/>
+      <w:r>
+        <w:rPr>
+          <w:sz w:val="24"/>
+          <w:szCs w:val="24"/>
+        </w:rPr>
+        <w:t>retry</w:t>
+      </w:r>
+      <w:proofErr w:type="gramEnd"/>
+    </w:p>
+    <w:p>
+      <w:pPr>
+        <w:spacing w:after="0"/>
+        <w:rPr>
+          <w:sz w:val="24"/>
+          <w:szCs w:val="24"/>
+        </w:rPr>
+      </w:pPr>
+      <w:r>
+        <w:rPr>
+          <w:sz w:val="24"/>
+          <w:szCs w:val="24"/>
+        </w:rPr>
+        <w:t>}</w:t>
+      </w:r>
+    </w:p>
+    <w:p>
+      <w:pPr>
+        <w:spacing w:after="0"/>
+        <w:rPr>
+          <w:sz w:val="24"/>
+          <w:szCs w:val="24"/>
+        </w:rPr>
+      </w:pPr>
+    </w:p>
+    <w:p>
+      <w:pPr>
+        <w:spacing w:after="0"/>
+        <w:rPr>
+          <w:sz w:val="24"/>
+          <w:szCs w:val="24"/>
+        </w:rPr>
+      </w:pPr>
+      <w:proofErr w:type="gramStart"/>
+      <w:r>
+        <w:rPr>
+          <w:sz w:val="24"/>
+          <w:szCs w:val="24"/>
+        </w:rPr>
+        <w:t>g</w:t>
+      </w:r>
+      <w:proofErr w:type="gramEnd"/>
+      <w:r>
+        <w:rPr>
+          <w:sz w:val="24"/>
+          <w:szCs w:val="24"/>
+        </w:rPr>
+        <w:t>: {</w:t>
+      </w:r>
+    </w:p>
+    <w:p>
+      <w:pPr>
+        <w:spacing w:after="0"/>
+        <w:ind w:firstLine="720"/>
+        <w:rPr>
+          <w:sz w:val="24"/>
+          <w:szCs w:val="24"/>
+        </w:rPr>
+      </w:pPr>
+      <w:proofErr w:type="gramStart"/>
+      <w:r>
+        <w:rPr>
+          <w:sz w:val="24"/>
+          <w:szCs w:val="24"/>
+        </w:rPr>
+        <w:t>retry  &lt;</w:t>
+      </w:r>
+      <w:proofErr w:type="gramEnd"/>
+      <w:r>
+        <w:rPr>
+          <w:sz w:val="24"/>
+          <w:szCs w:val="24"/>
+        </w:rPr>
+        <w:t xml:space="preserve"> 2, retry  &gt; 2</w:t>
+      </w:r>
+    </w:p>
+    <w:p>
+      <w:pPr>
+        <w:spacing w:after="0"/>
+        <w:rPr>
+          <w:sz w:val="24"/>
+          <w:szCs w:val="24"/>
+        </w:rPr>
+      </w:pPr>
+      <w:r>
+        <w:rPr>
+          <w:sz w:val="24"/>
+          <w:szCs w:val="24"/>
+        </w:rPr>
+        <w:t>}</w:t>
+      </w:r>
+    </w:p>
+    <w:p>
+      <w:pPr>
+        <w:spacing w:after="0"/>
+        <w:rPr>
+          <w:sz w:val="24"/>
+          <w:szCs w:val="24"/>
+        </w:rPr>
+      </w:pPr>
+    </w:p>
+    <w:p>
+      <w:pPr>
+        <w:spacing w:after="0"/>
+        <w:rPr>
+          <w:sz w:val="24"/>
+          <w:szCs w:val="24"/>
+        </w:rPr>
+      </w:pPr>
+    </w:p>
+    <w:p>
+      <w:pPr>
+        <w:spacing w:after="0"/>
+        <w:rPr>
+          <w:sz w:val="24"/>
+          <w:szCs w:val="24"/>
+        </w:rPr>
+      </w:pPr>
+    </w:p>
+    <w:p>
+      <w:pPr>
+        <w:spacing w:after="0"/>
+        <w:rPr>
+          <w:sz w:val="24"/>
+          <w:szCs w:val="24"/>
+        </w:rPr>
+      </w:pPr>
+    </w:p>
+    <w:p>
+      <w:pPr>
+        <w:spacing w:after="0"/>
+        <w:rPr>
+          <w:sz w:val="24"/>
+          <w:szCs w:val="24"/>
+        </w:rPr>
+      </w:pPr>
+    </w:p>
+    <w:p>
+      <w:pPr>
+        <w:spacing w:after="0"/>
+        <w:rPr>
+          <w:sz w:val="24"/>
+          <w:szCs w:val="24"/>
+        </w:rPr>
+      </w:pPr>
+    </w:p>
+    <w:p>
+      <w:pPr>
+        <w:spacing w:after="0"/>
+        <w:rPr>
+          <w:sz w:val="24"/>
+          <w:szCs w:val="24"/>
+        </w:rPr>
+      </w:pPr>
+    </w:p>
+    <w:p>
+      <w:pPr>
+        <w:spacing w:after="0"/>
+        <w:rPr>
+          <w:sz w:val="24"/>
+          <w:szCs w:val="24"/>
+        </w:rPr>
+      </w:pPr>
+      <w:r>
+        <w:rPr>
+          <w:sz w:val="24"/>
+          <w:szCs w:val="24"/>
+        </w:rPr>
+        <w:lastRenderedPageBreak/>
+        <w:t>Λ:</w:t>
+      </w:r>
+      <w:r>
+        <w:rPr>
+          <w:sz w:val="24"/>
+          <w:szCs w:val="24"/>
+        </w:rPr>
+        <w:t xml:space="preserve"> {</w:t>
+      </w:r>
+    </w:p>
+    <w:p>
+      <w:pPr>
+        <w:spacing w:after="0"/>
+      </w:pPr>
+      <w:r>
+        <w:tab/>
+      </w:r>
+      <w:r>
+        <w:rPr>
+          <w:noProof/>
+        </w:rPr>
+        <w:drawing>
+          <wp:inline distT="0" distB="0" distL="0" distR="0">
+            <wp:extent cx="5353050" cy="2981325"/>
+            <wp:effectExtent l="0" t="0" r="0" b="9525"/>
+            <wp:docPr id="5" name="Picture 5"/>
+            <wp:cNvGraphicFramePr>
+              <a:graphicFrameLocks xmlns:a="http://schemas.openxmlformats.org/drawingml/2006/main" noChangeAspect="1"/>
+            </wp:cNvGraphicFramePr>
+            <a:graphic xmlns:a="http://schemas.openxmlformats.org/drawingml/2006/main">
+              <a:graphicData uri="http://schemas.openxmlformats.org/drawingml/2006/picture">
+                <pic:pic xmlns:pic="http://schemas.openxmlformats.org/drawingml/2006/picture">
+                  <pic:nvPicPr>
+                    <pic:cNvPr id="0" name="Picture 5"/>
+                    <pic:cNvPicPr>
+                      <a:picLocks noChangeAspect="1" noChangeArrowheads="1"/>
+                    </pic:cNvPicPr>
+                  </pic:nvPicPr>
+                  <pic:blipFill>
+                    <a:blip r:embed="rId5">
+                      <a:extLst>
+                        <a:ext uri="{28A0092B-C50C-407E-A947-70E740481C1C}">
+                          <a14:useLocalDpi xmlns:a14="http://schemas.microsoft.com/office/drawing/2010/main" val="0"/>
+                        </a:ext>
+                      </a:extLst>
+                    </a:blip>
+                    <a:srcRect/>
+                    <a:stretch>
+                      <a:fillRect/>
+                    </a:stretch>
+                  </pic:blipFill>
+                  <pic:spPr bwMode="auto">
+                    <a:xfrm>
+                      <a:off x="0" y="0"/>
+                      <a:ext cx="5353050" cy="2981325"/>
+                    </a:xfrm>
+                    <a:prstGeom prst="rect">
+                      <a:avLst/>
+                    </a:prstGeom>
+                    <a:noFill/>
+                    <a:ln>
+                      <a:noFill/>
+                    </a:ln>
+                  </pic:spPr>
+                </pic:pic>
+              </a:graphicData>
+            </a:graphic>
+          </wp:inline>
+        </w:drawing>
+      </w:r>
+    </w:p>
+    <w:p>
+      <w:pPr>
+        <w:spacing w:after="0"/>
+      </w:pPr>
+      <w:r>
+        <w:t>}</w:t>
+      </w:r>
     </w:p>
     <w:sectPr>
       <w:pgSz w:w="12240" w:h="15840"/>

</xml_diff>

<commit_message>
added transition and diagrams and formal specs to part 2 and 3
</commit_message>
<xml_diff>
--- a/a3_SOEN_331_p1.docx
+++ b/a3_SOEN_331_p1.docx
@@ -233,15 +233,29 @@
           <w:szCs w:val="24"/>
         </w:rPr>
       </w:pPr>
-      <w:proofErr w:type="gramStart"/>
-      <w:r>
-        <w:rPr>
-          <w:sz w:val="24"/>
-          <w:szCs w:val="24"/>
-        </w:rPr>
-        <w:t>dormant</w:t>
-      </w:r>
-      <w:proofErr w:type="gramEnd"/>
+      <w:r>
+        <w:rPr>
+          <w:sz w:val="24"/>
+          <w:szCs w:val="24"/>
+        </w:rPr>
+        <w:t xml:space="preserve">dormant, </w:t>
+      </w:r>
+      <w:proofErr w:type="spellStart"/>
+      <w:r>
+        <w:rPr>
+          <w:sz w:val="24"/>
+          <w:szCs w:val="24"/>
+        </w:rPr>
+        <w:t>init</w:t>
+      </w:r>
+      <w:proofErr w:type="spellEnd"/>
+      <w:r>
+        <w:rPr>
+          <w:sz w:val="24"/>
+          <w:szCs w:val="24"/>
+        </w:rPr>
+        <w:t>, idle, monitoring</w:t>
+      </w:r>
       <w:r>
         <w:rPr>
           <w:sz w:val="24"/>
@@ -255,7 +269,7 @@
           <w:sz w:val="24"/>
           <w:szCs w:val="24"/>
         </w:rPr>
-        <w:t>init</w:t>
+        <w:t>safe_shutdown</w:t>
       </w:r>
       <w:proofErr w:type="spellEnd"/>
       <w:r>
@@ -263,397 +277,374 @@
           <w:sz w:val="24"/>
           <w:szCs w:val="24"/>
         </w:rPr>
-        <w:t>, idle, monitoring</w:t>
-      </w:r>
-      <w:r>
-        <w:rPr>
-          <w:sz w:val="24"/>
-          <w:szCs w:val="24"/>
-        </w:rPr>
-        <w:t xml:space="preserve">, </w:t>
-      </w:r>
-      <w:proofErr w:type="spellStart"/>
-      <w:r>
-        <w:rPr>
-          <w:sz w:val="24"/>
-          <w:szCs w:val="24"/>
-        </w:rPr>
-        <w:t>safe_shutdown</w:t>
-      </w:r>
-      <w:proofErr w:type="spellEnd"/>
-    </w:p>
-    <w:p>
-      <w:pPr>
-        <w:spacing w:after="0"/>
-        <w:rPr>
-          <w:sz w:val="24"/>
-          <w:szCs w:val="24"/>
-        </w:rPr>
-      </w:pPr>
-      <w:r>
-        <w:rPr>
-          <w:sz w:val="24"/>
-          <w:szCs w:val="24"/>
-        </w:rPr>
-        <w:t>}</w:t>
-      </w:r>
-    </w:p>
-    <w:p>
-      <w:pPr>
-        <w:spacing w:after="0"/>
-        <w:rPr>
-          <w:sz w:val="24"/>
-          <w:szCs w:val="24"/>
-        </w:rPr>
-      </w:pPr>
-    </w:p>
-    <w:p>
-      <w:pPr>
-        <w:spacing w:after="0"/>
-        <w:rPr>
-          <w:sz w:val="24"/>
-          <w:szCs w:val="24"/>
-        </w:rPr>
-      </w:pPr>
-      <w:r>
-        <w:rPr>
-          <w:sz w:val="24"/>
-          <w:szCs w:val="24"/>
-        </w:rPr>
-        <w:t>∑</w:t>
-      </w:r>
-      <w:r>
-        <w:rPr>
-          <w:sz w:val="24"/>
-          <w:szCs w:val="24"/>
-          <w:vertAlign w:val="subscript"/>
-        </w:rPr>
-        <w:t>1</w:t>
-      </w:r>
-      <w:r>
-        <w:rPr>
-          <w:sz w:val="24"/>
-          <w:szCs w:val="24"/>
-        </w:rPr>
-        <w:t>:</w:t>
-      </w:r>
-      <w:r>
-        <w:rPr>
-          <w:sz w:val="24"/>
-          <w:szCs w:val="24"/>
-        </w:rPr>
-        <w:t xml:space="preserve"> {</w:t>
-      </w:r>
-    </w:p>
-    <w:p>
-      <w:pPr>
-        <w:spacing w:after="0"/>
-        <w:ind w:left="720"/>
-        <w:rPr>
-          <w:sz w:val="24"/>
-          <w:szCs w:val="24"/>
-        </w:rPr>
-      </w:pPr>
-      <w:proofErr w:type="gramStart"/>
-      <w:r>
-        <w:rPr>
-          <w:sz w:val="24"/>
-          <w:szCs w:val="24"/>
-        </w:rPr>
-        <w:t>kill</w:t>
-      </w:r>
-      <w:proofErr w:type="gramEnd"/>
-      <w:r>
-        <w:rPr>
-          <w:sz w:val="24"/>
-          <w:szCs w:val="24"/>
-        </w:rPr>
-        <w:t xml:space="preserve">, start, </w:t>
-      </w:r>
-      <w:r>
-        <w:rPr>
-          <w:sz w:val="24"/>
-          <w:szCs w:val="24"/>
-        </w:rPr>
-        <w:t xml:space="preserve">sleep, </w:t>
-      </w:r>
-      <w:proofErr w:type="spellStart"/>
-      <w:r>
-        <w:rPr>
-          <w:sz w:val="24"/>
-          <w:szCs w:val="24"/>
-        </w:rPr>
-        <w:t>init_ok</w:t>
-      </w:r>
-      <w:proofErr w:type="spellEnd"/>
-      <w:r>
-        <w:rPr>
-          <w:sz w:val="24"/>
-          <w:szCs w:val="24"/>
-        </w:rPr>
-        <w:t>,</w:t>
-      </w:r>
-      <w:r>
-        <w:rPr>
-          <w:sz w:val="24"/>
-          <w:szCs w:val="24"/>
-        </w:rPr>
-        <w:t xml:space="preserve"> </w:t>
-      </w:r>
-      <w:proofErr w:type="spellStart"/>
-      <w:r>
-        <w:rPr>
-          <w:sz w:val="24"/>
-          <w:szCs w:val="24"/>
-        </w:rPr>
-        <w:t>init_crash</w:t>
-      </w:r>
-      <w:proofErr w:type="spellEnd"/>
-      <w:r>
-        <w:rPr>
-          <w:sz w:val="24"/>
-          <w:szCs w:val="24"/>
-        </w:rPr>
-        <w:t xml:space="preserve">, </w:t>
-      </w:r>
-      <w:proofErr w:type="spellStart"/>
-      <w:r>
-        <w:rPr>
-          <w:sz w:val="24"/>
-          <w:szCs w:val="24"/>
-        </w:rPr>
-        <w:t>retry_init</w:t>
-      </w:r>
-      <w:proofErr w:type="spellEnd"/>
-      <w:r>
-        <w:rPr>
-          <w:sz w:val="24"/>
-          <w:szCs w:val="24"/>
-        </w:rPr>
-        <w:t>,</w:t>
-      </w:r>
-      <w:r>
-        <w:rPr>
-          <w:sz w:val="24"/>
-          <w:szCs w:val="24"/>
-        </w:rPr>
-        <w:t xml:space="preserve"> </w:t>
-      </w:r>
-      <w:proofErr w:type="spellStart"/>
-      <w:r>
-        <w:rPr>
-          <w:sz w:val="24"/>
-          <w:szCs w:val="24"/>
-        </w:rPr>
-        <w:t>idle_crash</w:t>
-      </w:r>
-      <w:proofErr w:type="spellEnd"/>
-      <w:r>
-        <w:rPr>
-          <w:sz w:val="24"/>
-          <w:szCs w:val="24"/>
-        </w:rPr>
-        <w:t xml:space="preserve">, </w:t>
-      </w:r>
-      <w:proofErr w:type="spellStart"/>
-      <w:r>
-        <w:rPr>
-          <w:sz w:val="24"/>
-          <w:szCs w:val="24"/>
-        </w:rPr>
-        <w:t>idle_rescue</w:t>
-      </w:r>
-      <w:proofErr w:type="spellEnd"/>
-      <w:r>
-        <w:rPr>
-          <w:sz w:val="24"/>
-          <w:szCs w:val="24"/>
-        </w:rPr>
-        <w:t xml:space="preserve">, </w:t>
-      </w:r>
-      <w:proofErr w:type="spellStart"/>
-      <w:r>
-        <w:rPr>
-          <w:sz w:val="24"/>
-          <w:szCs w:val="24"/>
-        </w:rPr>
-        <w:t>begin_monitoring</w:t>
-      </w:r>
-      <w:proofErr w:type="spellEnd"/>
-      <w:r>
-        <w:rPr>
-          <w:sz w:val="24"/>
-          <w:szCs w:val="24"/>
-        </w:rPr>
-        <w:t xml:space="preserve">,                      </w:t>
-      </w:r>
-      <w:proofErr w:type="spellStart"/>
-      <w:r>
-        <w:rPr>
-          <w:sz w:val="24"/>
-          <w:szCs w:val="24"/>
-        </w:rPr>
-        <w:t>monitor_crash</w:t>
-      </w:r>
-      <w:proofErr w:type="spellEnd"/>
-      <w:r>
-        <w:rPr>
-          <w:sz w:val="24"/>
-          <w:szCs w:val="24"/>
-        </w:rPr>
-        <w:t xml:space="preserve">, </w:t>
-      </w:r>
-      <w:proofErr w:type="spellStart"/>
-      <w:r>
-        <w:rPr>
-          <w:sz w:val="24"/>
-          <w:szCs w:val="24"/>
-        </w:rPr>
-        <w:t>moni_rescue</w:t>
-      </w:r>
-      <w:proofErr w:type="spellEnd"/>
-    </w:p>
-    <w:p>
-      <w:pPr>
-        <w:spacing w:after="0"/>
-        <w:rPr>
-          <w:sz w:val="24"/>
-          <w:szCs w:val="24"/>
-        </w:rPr>
-      </w:pPr>
-      <w:r>
-        <w:rPr>
-          <w:sz w:val="24"/>
-          <w:szCs w:val="24"/>
-        </w:rPr>
-        <w:t>}</w:t>
-      </w:r>
-    </w:p>
-    <w:p>
-      <w:pPr>
-        <w:spacing w:after="0"/>
-        <w:rPr>
-          <w:sz w:val="24"/>
-          <w:szCs w:val="24"/>
-        </w:rPr>
-      </w:pPr>
-    </w:p>
-    <w:p>
-      <w:pPr>
-        <w:spacing w:after="0"/>
-        <w:rPr>
-          <w:sz w:val="24"/>
-          <w:szCs w:val="24"/>
-        </w:rPr>
-      </w:pPr>
-      <w:r>
-        <w:rPr>
-          <w:sz w:val="24"/>
-          <w:szCs w:val="24"/>
-        </w:rPr>
-        <w:t>∑</w:t>
-      </w:r>
-      <w:r>
-        <w:rPr>
-          <w:sz w:val="24"/>
-          <w:szCs w:val="24"/>
-          <w:vertAlign w:val="subscript"/>
-        </w:rPr>
-        <w:t>2</w:t>
-      </w:r>
-      <w:r>
-        <w:rPr>
-          <w:sz w:val="24"/>
-          <w:szCs w:val="24"/>
-        </w:rPr>
-        <w:t>:</w:t>
-      </w:r>
-      <w:r>
-        <w:rPr>
-          <w:sz w:val="24"/>
-          <w:szCs w:val="24"/>
-        </w:rPr>
-        <w:t xml:space="preserve"> {</w:t>
-      </w:r>
-    </w:p>
-    <w:p>
-      <w:pPr>
-        <w:spacing w:after="0"/>
-        <w:ind w:firstLine="720"/>
-        <w:rPr>
-          <w:sz w:val="24"/>
-          <w:szCs w:val="24"/>
-        </w:rPr>
-      </w:pPr>
-      <w:proofErr w:type="gramStart"/>
-      <w:r>
-        <w:rPr>
-          <w:sz w:val="24"/>
-          <w:szCs w:val="24"/>
-        </w:rPr>
-        <w:t>r</w:t>
-      </w:r>
-      <w:r>
-        <w:rPr>
-          <w:sz w:val="24"/>
-          <w:szCs w:val="24"/>
-        </w:rPr>
-        <w:t>etry</w:t>
-      </w:r>
-      <w:proofErr w:type="gramEnd"/>
-      <w:r>
-        <w:rPr>
-          <w:sz w:val="24"/>
-          <w:szCs w:val="24"/>
-        </w:rPr>
-        <w:t>++</w:t>
-      </w:r>
-      <w:r>
-        <w:rPr>
-          <w:sz w:val="24"/>
-          <w:szCs w:val="24"/>
-        </w:rPr>
-        <w:t>,</w:t>
-      </w:r>
-      <w:r>
-        <w:rPr>
-          <w:sz w:val="24"/>
-          <w:szCs w:val="24"/>
-        </w:rPr>
-        <w:t xml:space="preserve"> </w:t>
-      </w:r>
-      <w:proofErr w:type="spellStart"/>
-      <w:r>
-        <w:rPr>
-          <w:sz w:val="24"/>
-          <w:szCs w:val="24"/>
-        </w:rPr>
-        <w:t>init_err_msg</w:t>
-      </w:r>
-      <w:proofErr w:type="spellEnd"/>
-      <w:r>
-        <w:rPr>
-          <w:sz w:val="24"/>
-          <w:szCs w:val="24"/>
-        </w:rPr>
-        <w:t xml:space="preserve">, </w:t>
-      </w:r>
-      <w:proofErr w:type="spellStart"/>
-      <w:r>
-        <w:rPr>
-          <w:sz w:val="24"/>
-          <w:szCs w:val="24"/>
-        </w:rPr>
-        <w:t>idle_er</w:t>
+        <w:t>, error_diagnosis</w:t>
       </w:r>
       <w:bookmarkStart w:id="0" w:name="_GoBack"/>
       <w:bookmarkEnd w:id="0"/>
-      <w:r>
-        <w:rPr>
-          <w:sz w:val="24"/>
-          <w:szCs w:val="24"/>
-        </w:rPr>
-        <w:t>r_msg</w:t>
+    </w:p>
+    <w:p>
+      <w:pPr>
+        <w:spacing w:after="0"/>
+        <w:rPr>
+          <w:sz w:val="24"/>
+          <w:szCs w:val="24"/>
+        </w:rPr>
+      </w:pPr>
+      <w:r>
+        <w:rPr>
+          <w:sz w:val="24"/>
+          <w:szCs w:val="24"/>
+        </w:rPr>
+        <w:t>}</w:t>
+      </w:r>
+    </w:p>
+    <w:p>
+      <w:pPr>
+        <w:spacing w:after="0"/>
+        <w:rPr>
+          <w:sz w:val="24"/>
+          <w:szCs w:val="24"/>
+        </w:rPr>
+      </w:pPr>
+    </w:p>
+    <w:p>
+      <w:pPr>
+        <w:spacing w:after="0"/>
+        <w:rPr>
+          <w:sz w:val="24"/>
+          <w:szCs w:val="24"/>
+        </w:rPr>
+      </w:pPr>
+      <w:r>
+        <w:rPr>
+          <w:sz w:val="24"/>
+          <w:szCs w:val="24"/>
+        </w:rPr>
+        <w:t>∑</w:t>
+      </w:r>
+      <w:r>
+        <w:rPr>
+          <w:sz w:val="24"/>
+          <w:szCs w:val="24"/>
+          <w:vertAlign w:val="subscript"/>
+        </w:rPr>
+        <w:t>1</w:t>
+      </w:r>
+      <w:r>
+        <w:rPr>
+          <w:sz w:val="24"/>
+          <w:szCs w:val="24"/>
+        </w:rPr>
+        <w:t>:</w:t>
+      </w:r>
+      <w:r>
+        <w:rPr>
+          <w:sz w:val="24"/>
+          <w:szCs w:val="24"/>
+        </w:rPr>
+        <w:t xml:space="preserve"> {</w:t>
+      </w:r>
+    </w:p>
+    <w:p>
+      <w:pPr>
+        <w:spacing w:after="0"/>
+        <w:ind w:left="720"/>
+        <w:rPr>
+          <w:sz w:val="24"/>
+          <w:szCs w:val="24"/>
+        </w:rPr>
+      </w:pPr>
+      <w:proofErr w:type="gramStart"/>
+      <w:r>
+        <w:rPr>
+          <w:sz w:val="24"/>
+          <w:szCs w:val="24"/>
+        </w:rPr>
+        <w:t>kill</w:t>
+      </w:r>
+      <w:proofErr w:type="gramEnd"/>
+      <w:r>
+        <w:rPr>
+          <w:sz w:val="24"/>
+          <w:szCs w:val="24"/>
+        </w:rPr>
+        <w:t xml:space="preserve">, start, </w:t>
+      </w:r>
+      <w:r>
+        <w:rPr>
+          <w:sz w:val="24"/>
+          <w:szCs w:val="24"/>
+        </w:rPr>
+        <w:t xml:space="preserve">sleep, </w:t>
+      </w:r>
+      <w:proofErr w:type="spellStart"/>
+      <w:r>
+        <w:rPr>
+          <w:sz w:val="24"/>
+          <w:szCs w:val="24"/>
+        </w:rPr>
+        <w:t>init_ok</w:t>
+      </w:r>
+      <w:proofErr w:type="spellEnd"/>
+      <w:r>
+        <w:rPr>
+          <w:sz w:val="24"/>
+          <w:szCs w:val="24"/>
+        </w:rPr>
+        <w:t>,</w:t>
+      </w:r>
+      <w:r>
+        <w:rPr>
+          <w:sz w:val="24"/>
+          <w:szCs w:val="24"/>
+        </w:rPr>
+        <w:t xml:space="preserve"> </w:t>
+      </w:r>
+      <w:proofErr w:type="spellStart"/>
+      <w:r>
+        <w:rPr>
+          <w:sz w:val="24"/>
+          <w:szCs w:val="24"/>
+        </w:rPr>
+        <w:t>init_crash</w:t>
+      </w:r>
+      <w:proofErr w:type="spellEnd"/>
+      <w:r>
+        <w:rPr>
+          <w:sz w:val="24"/>
+          <w:szCs w:val="24"/>
+        </w:rPr>
+        <w:t xml:space="preserve">, </w:t>
+      </w:r>
+      <w:proofErr w:type="spellStart"/>
+      <w:r>
+        <w:rPr>
+          <w:sz w:val="24"/>
+          <w:szCs w:val="24"/>
+        </w:rPr>
+        <w:t>retry_init</w:t>
+      </w:r>
+      <w:proofErr w:type="spellEnd"/>
+      <w:r>
+        <w:rPr>
+          <w:sz w:val="24"/>
+          <w:szCs w:val="24"/>
+        </w:rPr>
+        <w:t>,</w:t>
+      </w:r>
+      <w:r>
+        <w:rPr>
+          <w:sz w:val="24"/>
+          <w:szCs w:val="24"/>
+        </w:rPr>
+        <w:t xml:space="preserve"> </w:t>
+      </w:r>
+      <w:proofErr w:type="spellStart"/>
+      <w:r>
+        <w:rPr>
+          <w:sz w:val="24"/>
+          <w:szCs w:val="24"/>
+        </w:rPr>
+        <w:t>idle_crash</w:t>
+      </w:r>
+      <w:proofErr w:type="spellEnd"/>
+      <w:r>
+        <w:rPr>
+          <w:sz w:val="24"/>
+          <w:szCs w:val="24"/>
+        </w:rPr>
+        <w:t xml:space="preserve">, </w:t>
+      </w:r>
+      <w:proofErr w:type="spellStart"/>
+      <w:r>
+        <w:rPr>
+          <w:sz w:val="24"/>
+          <w:szCs w:val="24"/>
+        </w:rPr>
+        <w:t>idle_rescue</w:t>
+      </w:r>
+      <w:proofErr w:type="spellEnd"/>
+      <w:r>
+        <w:rPr>
+          <w:sz w:val="24"/>
+          <w:szCs w:val="24"/>
+        </w:rPr>
+        <w:t xml:space="preserve">, </w:t>
+      </w:r>
+      <w:proofErr w:type="spellStart"/>
+      <w:r>
+        <w:rPr>
+          <w:sz w:val="24"/>
+          <w:szCs w:val="24"/>
+        </w:rPr>
+        <w:t>begin_monitoring</w:t>
+      </w:r>
+      <w:proofErr w:type="spellEnd"/>
+      <w:r>
+        <w:rPr>
+          <w:sz w:val="24"/>
+          <w:szCs w:val="24"/>
+        </w:rPr>
+        <w:t xml:space="preserve">,                      </w:t>
+      </w:r>
+      <w:proofErr w:type="spellStart"/>
+      <w:r>
+        <w:rPr>
+          <w:sz w:val="24"/>
+          <w:szCs w:val="24"/>
+        </w:rPr>
+        <w:t>monitor_crash</w:t>
+      </w:r>
+      <w:proofErr w:type="spellEnd"/>
+      <w:r>
+        <w:rPr>
+          <w:sz w:val="24"/>
+          <w:szCs w:val="24"/>
+        </w:rPr>
+        <w:t xml:space="preserve">, </w:t>
+      </w:r>
+      <w:proofErr w:type="spellStart"/>
+      <w:r>
+        <w:rPr>
+          <w:sz w:val="24"/>
+          <w:szCs w:val="24"/>
+        </w:rPr>
+        <w:t>moni_rescue</w:t>
+      </w:r>
+      <w:proofErr w:type="spellEnd"/>
+    </w:p>
+    <w:p>
+      <w:pPr>
+        <w:spacing w:after="0"/>
+        <w:rPr>
+          <w:sz w:val="24"/>
+          <w:szCs w:val="24"/>
+        </w:rPr>
+      </w:pPr>
+      <w:r>
+        <w:rPr>
+          <w:sz w:val="24"/>
+          <w:szCs w:val="24"/>
+        </w:rPr>
+        <w:t>}</w:t>
+      </w:r>
+    </w:p>
+    <w:p>
+      <w:pPr>
+        <w:spacing w:after="0"/>
+        <w:rPr>
+          <w:sz w:val="24"/>
+          <w:szCs w:val="24"/>
+        </w:rPr>
+      </w:pPr>
+    </w:p>
+    <w:p>
+      <w:pPr>
+        <w:spacing w:after="0"/>
+        <w:rPr>
+          <w:sz w:val="24"/>
+          <w:szCs w:val="24"/>
+        </w:rPr>
+      </w:pPr>
+      <w:r>
+        <w:rPr>
+          <w:sz w:val="24"/>
+          <w:szCs w:val="24"/>
+        </w:rPr>
+        <w:t>∑</w:t>
+      </w:r>
+      <w:r>
+        <w:rPr>
+          <w:sz w:val="24"/>
+          <w:szCs w:val="24"/>
+          <w:vertAlign w:val="subscript"/>
+        </w:rPr>
+        <w:t>2</w:t>
+      </w:r>
+      <w:r>
+        <w:rPr>
+          <w:sz w:val="24"/>
+          <w:szCs w:val="24"/>
+        </w:rPr>
+        <w:t>:</w:t>
+      </w:r>
+      <w:r>
+        <w:rPr>
+          <w:sz w:val="24"/>
+          <w:szCs w:val="24"/>
+        </w:rPr>
+        <w:t xml:space="preserve"> {</w:t>
+      </w:r>
+    </w:p>
+    <w:p>
+      <w:pPr>
+        <w:spacing w:after="0"/>
+        <w:ind w:firstLine="720"/>
+        <w:rPr>
+          <w:sz w:val="24"/>
+          <w:szCs w:val="24"/>
+        </w:rPr>
+      </w:pPr>
+      <w:proofErr w:type="gramStart"/>
+      <w:r>
+        <w:rPr>
+          <w:sz w:val="24"/>
+          <w:szCs w:val="24"/>
+        </w:rPr>
+        <w:t>r</w:t>
+      </w:r>
+      <w:r>
+        <w:rPr>
+          <w:sz w:val="24"/>
+          <w:szCs w:val="24"/>
+        </w:rPr>
+        <w:t>etry</w:t>
+      </w:r>
+      <w:proofErr w:type="gramEnd"/>
+      <w:r>
+        <w:rPr>
+          <w:sz w:val="24"/>
+          <w:szCs w:val="24"/>
+        </w:rPr>
+        <w:t>++</w:t>
+      </w:r>
+      <w:r>
+        <w:rPr>
+          <w:sz w:val="24"/>
+          <w:szCs w:val="24"/>
+        </w:rPr>
+        <w:t>,</w:t>
+      </w:r>
+      <w:r>
+        <w:rPr>
+          <w:sz w:val="24"/>
+          <w:szCs w:val="24"/>
+        </w:rPr>
+        <w:t xml:space="preserve"> </w:t>
+      </w:r>
+      <w:proofErr w:type="spellStart"/>
+      <w:r>
+        <w:rPr>
+          <w:sz w:val="24"/>
+          <w:szCs w:val="24"/>
+        </w:rPr>
+        <w:t>init_err_msg</w:t>
+      </w:r>
+      <w:proofErr w:type="spellEnd"/>
+      <w:r>
+        <w:rPr>
+          <w:sz w:val="24"/>
+          <w:szCs w:val="24"/>
+        </w:rPr>
+        <w:t xml:space="preserve">, </w:t>
+      </w:r>
+      <w:proofErr w:type="spellStart"/>
+      <w:r>
+        <w:rPr>
+          <w:sz w:val="24"/>
+          <w:szCs w:val="24"/>
+        </w:rPr>
+        <w:t>idle_err_msg</w:t>
       </w:r>
       <w:proofErr w:type="spellEnd"/>
       <w:r>

</xml_diff>